<commit_message>
some changes to usecase tests 1 and 3
</commit_message>
<xml_diff>
--- a/Use Case Tests UC01 + UC03.docx
+++ b/Use Case Tests UC01 + UC03.docx
@@ -1,6 +1,6 @@
 
 <file path=word/document.xml><?xml version="1.0" encoding="utf-8"?>
-<w:document xmlns:wpc="http://schemas.microsoft.com/office/word/2010/wordprocessingCanvas" xmlns:mc="http://schemas.openxmlformats.org/markup-compatibility/2006" xmlns:o="urn:schemas-microsoft-com:office:office" xmlns:r="http://schemas.openxmlformats.org/officeDocument/2006/relationships" xmlns:m="http://schemas.openxmlformats.org/officeDocument/2006/math" xmlns:v="urn:schemas-microsoft-com:vml" xmlns:wp14="http://schemas.microsoft.com/office/word/2010/wordprocessingDrawing" xmlns:wp="http://schemas.openxmlformats.org/drawingml/2006/wordprocessingDrawing" xmlns:w10="urn:schemas-microsoft-com:office:word" xmlns:w="http://schemas.openxmlformats.org/wordprocessingml/2006/main" xmlns:w14="http://schemas.microsoft.com/office/word/2010/wordml" xmlns:w15="http://schemas.microsoft.com/office/word/2012/wordml" xmlns:wpg="http://schemas.microsoft.com/office/word/2010/wordprocessingGroup" xmlns:wpi="http://schemas.microsoft.com/office/word/2010/wordprocessingInk" xmlns:wne="http://schemas.microsoft.com/office/word/2006/wordml" xmlns:wps="http://schemas.microsoft.com/office/word/2010/wordprocessingShape" mc:Ignorable="w14 w15 wp14">
+<w:document xmlns:wpc="http://schemas.microsoft.com/office/word/2010/wordprocessingCanvas" xmlns:cx="http://schemas.microsoft.com/office/drawing/2014/chartex" xmlns:cx1="http://schemas.microsoft.com/office/drawing/2015/9/8/chartex" xmlns:mc="http://schemas.openxmlformats.org/markup-compatibility/2006" xmlns:o="urn:schemas-microsoft-com:office:office" xmlns:r="http://schemas.openxmlformats.org/officeDocument/2006/relationships" xmlns:m="http://schemas.openxmlformats.org/officeDocument/2006/math" xmlns:v="urn:schemas-microsoft-com:vml" xmlns:wp14="http://schemas.microsoft.com/office/word/2010/wordprocessingDrawing" xmlns:wp="http://schemas.openxmlformats.org/drawingml/2006/wordprocessingDrawing" xmlns:w10="urn:schemas-microsoft-com:office:word" xmlns:w="http://schemas.openxmlformats.org/wordprocessingml/2006/main" xmlns:w14="http://schemas.microsoft.com/office/word/2010/wordml" xmlns:w15="http://schemas.microsoft.com/office/word/2012/wordml" xmlns:w16se="http://schemas.microsoft.com/office/word/2015/wordml/symex" xmlns:wpg="http://schemas.microsoft.com/office/word/2010/wordprocessingGroup" xmlns:wpi="http://schemas.microsoft.com/office/word/2010/wordprocessingInk" xmlns:wne="http://schemas.microsoft.com/office/word/2006/wordml" xmlns:wps="http://schemas.microsoft.com/office/word/2010/wordprocessingShape" mc:Ignorable="w14 w15 w16se wp14">
   <w:body>
     <w:tbl>
       <w:tblPr>
@@ -91,7 +91,13 @@
           </w:tcPr>
           <w:p>
             <w:r>
-              <w:t xml:space="preserve">Gebruiker vraagt een overzicht op </w:t>
+              <w:t>Gebruiker vraagt een overzicht op</w:t>
+            </w:r>
+            <w:r>
+              <w:t>,</w:t>
+            </w:r>
+            <w:r>
+              <w:t xml:space="preserve"> </w:t>
             </w:r>
             <w:proofErr w:type="spellStart"/>
             <w:r>
@@ -987,181 +993,6 @@
           </w:p>
         </w:tc>
       </w:tr>
-      <w:tr>
-        <w:trPr>
-          <w:trHeight w:val="510"/>
-        </w:trPr>
-        <w:tc>
-          <w:tcPr>
-            <w:tcW w:w="2360" w:type="dxa"/>
-            <w:tcBorders>
-              <w:top w:val="nil"/>
-              <w:left w:val="single" w:sz="8" w:space="0" w:color="auto"/>
-              <w:bottom w:val="single" w:sz="4" w:space="0" w:color="auto"/>
-              <w:right w:val="single" w:sz="4" w:space="0" w:color="auto"/>
-            </w:tcBorders>
-            <w:tcMar>
-              <w:top w:w="15" w:type="dxa"/>
-              <w:left w:w="15" w:type="dxa"/>
-              <w:bottom w:w="0" w:type="dxa"/>
-              <w:right w:w="15" w:type="dxa"/>
-            </w:tcMar>
-            <w:vAlign w:val="center"/>
-          </w:tcPr>
-          <w:p>
-            <w:pPr>
-              <w:rPr>
-                <w:rFonts w:ascii="Arial" w:eastAsia="Arial Unicode MS" w:hAnsi="Arial" w:cs="Arial"/>
-                <w:sz w:val="20"/>
-                <w:szCs w:val="20"/>
-              </w:rPr>
-            </w:pPr>
-            <w:r>
-              <w:rPr>
-                <w:rFonts w:ascii="Arial" w:hAnsi="Arial" w:cs="Arial"/>
-                <w:sz w:val="20"/>
-                <w:szCs w:val="20"/>
-              </w:rPr>
-              <w:t>3. Het systeem toont het gevraagde overzicht.</w:t>
-            </w:r>
-            <w:bookmarkStart w:id="0" w:name="_GoBack"/>
-            <w:bookmarkEnd w:id="0"/>
-          </w:p>
-        </w:tc>
-        <w:tc>
-          <w:tcPr>
-            <w:tcW w:w="2440" w:type="dxa"/>
-            <w:tcBorders>
-              <w:top w:val="nil"/>
-              <w:left w:val="nil"/>
-              <w:bottom w:val="single" w:sz="4" w:space="0" w:color="auto"/>
-              <w:right w:val="single" w:sz="4" w:space="0" w:color="auto"/>
-            </w:tcBorders>
-            <w:tcMar>
-              <w:top w:w="15" w:type="dxa"/>
-              <w:left w:w="15" w:type="dxa"/>
-              <w:bottom w:w="0" w:type="dxa"/>
-              <w:right w:w="15" w:type="dxa"/>
-            </w:tcMar>
-            <w:vAlign w:val="center"/>
-          </w:tcPr>
-          <w:p>
-            <w:pPr>
-              <w:rPr>
-                <w:rFonts w:ascii="Arial" w:eastAsia="Arial Unicode MS" w:hAnsi="Arial" w:cs="Arial"/>
-                <w:sz w:val="20"/>
-                <w:szCs w:val="20"/>
-              </w:rPr>
-            </w:pPr>
-            <w:r>
-              <w:rPr>
-                <w:rFonts w:ascii="Arial" w:hAnsi="Arial" w:cs="Arial"/>
-                <w:sz w:val="20"/>
-                <w:szCs w:val="20"/>
-              </w:rPr>
-              <w:t> </w:t>
-            </w:r>
-          </w:p>
-        </w:tc>
-        <w:tc>
-          <w:tcPr>
-            <w:tcW w:w="3120" w:type="dxa"/>
-            <w:tcBorders>
-              <w:top w:val="nil"/>
-              <w:left w:val="nil"/>
-              <w:bottom w:val="single" w:sz="4" w:space="0" w:color="auto"/>
-              <w:right w:val="single" w:sz="4" w:space="0" w:color="auto"/>
-            </w:tcBorders>
-            <w:tcMar>
-              <w:top w:w="15" w:type="dxa"/>
-              <w:left w:w="15" w:type="dxa"/>
-              <w:bottom w:w="0" w:type="dxa"/>
-              <w:right w:w="15" w:type="dxa"/>
-            </w:tcMar>
-            <w:vAlign w:val="center"/>
-          </w:tcPr>
-          <w:p>
-            <w:pPr>
-              <w:rPr>
-                <w:rFonts w:ascii="Arial" w:eastAsia="Arial Unicode MS" w:hAnsi="Arial" w:cs="Arial"/>
-                <w:sz w:val="20"/>
-                <w:szCs w:val="20"/>
-              </w:rPr>
-            </w:pPr>
-          </w:p>
-        </w:tc>
-        <w:tc>
-          <w:tcPr>
-            <w:tcW w:w="2780" w:type="dxa"/>
-            <w:tcBorders>
-              <w:top w:val="nil"/>
-              <w:left w:val="nil"/>
-              <w:bottom w:val="single" w:sz="4" w:space="0" w:color="auto"/>
-              <w:right w:val="single" w:sz="4" w:space="0" w:color="auto"/>
-            </w:tcBorders>
-            <w:tcMar>
-              <w:top w:w="15" w:type="dxa"/>
-              <w:left w:w="15" w:type="dxa"/>
-              <w:bottom w:w="0" w:type="dxa"/>
-              <w:right w:w="15" w:type="dxa"/>
-            </w:tcMar>
-            <w:vAlign w:val="center"/>
-          </w:tcPr>
-          <w:p>
-            <w:pPr>
-              <w:rPr>
-                <w:rFonts w:ascii="Arial" w:eastAsia="Arial Unicode MS" w:hAnsi="Arial" w:cs="Arial"/>
-                <w:sz w:val="20"/>
-                <w:szCs w:val="20"/>
-              </w:rPr>
-            </w:pPr>
-            <w:r>
-              <w:rPr>
-                <w:rFonts w:ascii="Arial" w:hAnsi="Arial" w:cs="Arial"/>
-                <w:sz w:val="20"/>
-                <w:szCs w:val="20"/>
-              </w:rPr>
-              <w:t> </w:t>
-            </w:r>
-          </w:p>
-        </w:tc>
-        <w:tc>
-          <w:tcPr>
-            <w:tcW w:w="0" w:type="auto"/>
-            <w:tcBorders>
-              <w:top w:val="nil"/>
-              <w:left w:val="nil"/>
-              <w:bottom w:val="single" w:sz="4" w:space="0" w:color="auto"/>
-              <w:right w:val="single" w:sz="8" w:space="0" w:color="auto"/>
-            </w:tcBorders>
-            <w:noWrap/>
-            <w:tcMar>
-              <w:top w:w="15" w:type="dxa"/>
-              <w:left w:w="15" w:type="dxa"/>
-              <w:bottom w:w="0" w:type="dxa"/>
-              <w:right w:w="15" w:type="dxa"/>
-            </w:tcMar>
-            <w:vAlign w:val="bottom"/>
-          </w:tcPr>
-          <w:p>
-            <w:pPr>
-              <w:rPr>
-                <w:rFonts w:ascii="Arial" w:hAnsi="Arial" w:cs="Arial"/>
-                <w:sz w:val="20"/>
-                <w:szCs w:val="20"/>
-              </w:rPr>
-            </w:pPr>
-            <w:r>
-              <w:rPr>
-                <w:rFonts w:ascii="Arial" w:hAnsi="Arial" w:cs="Arial"/>
-                <w:sz w:val="20"/>
-                <w:szCs w:val="20"/>
-              </w:rPr>
-              <w:t> </w:t>
-            </w:r>
-          </w:p>
-        </w:tc>
-      </w:tr>
     </w:tbl>
     <w:p>
       <w:pPr>
@@ -1213,6 +1044,11 @@
             <w:r>
               <w:t>Gegevens doorzoek</w:t>
             </w:r>
+            <w:r>
+              <w:t>en</w:t>
+            </w:r>
+            <w:bookmarkStart w:id="0" w:name="_GoBack"/>
+            <w:bookmarkEnd w:id="0"/>
           </w:p>
         </w:tc>
       </w:tr>
@@ -1769,23 +1605,7 @@
                 <w:sz w:val="20"/>
                 <w:szCs w:val="20"/>
               </w:rPr>
-              <w:t>1. De gebruiker selecteert “</w:t>
-            </w:r>
-            <w:r>
-              <w:rPr>
-                <w:rFonts w:ascii="Arial" w:hAnsi="Arial" w:cs="Arial"/>
-                <w:sz w:val="20"/>
-                <w:szCs w:val="20"/>
-              </w:rPr>
-              <w:t>Zoeken</w:t>
-            </w:r>
-            <w:r>
-              <w:rPr>
-                <w:rFonts w:ascii="Arial" w:hAnsi="Arial" w:cs="Arial"/>
-                <w:sz w:val="20"/>
-                <w:szCs w:val="20"/>
-              </w:rPr>
-              <w:t>”.</w:t>
+              <w:t>1. De gebruiker selecteert “Zoeken”.</w:t>
             </w:r>
           </w:p>
         </w:tc>
@@ -1855,15 +1675,7 @@
                 <w:sz w:val="20"/>
                 <w:szCs w:val="20"/>
               </w:rPr>
-              <w:t xml:space="preserve">Systeem geeft </w:t>
-            </w:r>
-            <w:r>
-              <w:rPr>
-                <w:rFonts w:ascii="Arial" w:hAnsi="Arial" w:cs="Arial"/>
-                <w:sz w:val="20"/>
-                <w:szCs w:val="20"/>
-              </w:rPr>
-              <w:t>velden weer waar zoekcriteria ingevoerd kan worden.</w:t>
+              <w:t>Systeem geeft velden weer waar zoekcriteria ingevoerd kan worden.</w:t>
             </w:r>
           </w:p>
         </w:tc>
@@ -1974,23 +1786,7 @@
                 <w:sz w:val="20"/>
                 <w:szCs w:val="20"/>
               </w:rPr>
-              <w:t xml:space="preserve">2. De gebruiker </w:t>
-            </w:r>
-            <w:r>
-              <w:rPr>
-                <w:rFonts w:ascii="Arial" w:hAnsi="Arial" w:cs="Arial"/>
-                <w:sz w:val="20"/>
-                <w:szCs w:val="20"/>
-              </w:rPr>
-              <w:t>voert zoekcriteria in</w:t>
-            </w:r>
-            <w:r>
-              <w:rPr>
-                <w:rFonts w:ascii="Arial" w:hAnsi="Arial" w:cs="Arial"/>
-                <w:sz w:val="20"/>
-                <w:szCs w:val="20"/>
-              </w:rPr>
-              <w:t>.</w:t>
+              <w:t>2. De gebruiker voert zoekcriteria in.</w:t>
             </w:r>
           </w:p>
         </w:tc>
@@ -2304,7 +2100,7 @@
 </file>
 
 <file path=word/numbering.xml><?xml version="1.0" encoding="utf-8"?>
-<w:numbering xmlns:wpc="http://schemas.microsoft.com/office/word/2010/wordprocessingCanvas" xmlns:mc="http://schemas.openxmlformats.org/markup-compatibility/2006" xmlns:o="urn:schemas-microsoft-com:office:office" xmlns:r="http://schemas.openxmlformats.org/officeDocument/2006/relationships" xmlns:m="http://schemas.openxmlformats.org/officeDocument/2006/math" xmlns:v="urn:schemas-microsoft-com:vml" xmlns:wp14="http://schemas.microsoft.com/office/word/2010/wordprocessingDrawing" xmlns:wp="http://schemas.openxmlformats.org/drawingml/2006/wordprocessingDrawing" xmlns:w10="urn:schemas-microsoft-com:office:word" xmlns:w="http://schemas.openxmlformats.org/wordprocessingml/2006/main" xmlns:w14="http://schemas.microsoft.com/office/word/2010/wordml" xmlns:w15="http://schemas.microsoft.com/office/word/2012/wordml" xmlns:wpg="http://schemas.microsoft.com/office/word/2010/wordprocessingGroup" xmlns:wpi="http://schemas.microsoft.com/office/word/2010/wordprocessingInk" xmlns:wne="http://schemas.microsoft.com/office/word/2006/wordml" xmlns:wps="http://schemas.microsoft.com/office/word/2010/wordprocessingShape" mc:Ignorable="w14 w15 wp14">
+<w:numbering xmlns:wpc="http://schemas.microsoft.com/office/word/2010/wordprocessingCanvas" xmlns:cx="http://schemas.microsoft.com/office/drawing/2014/chartex" xmlns:cx1="http://schemas.microsoft.com/office/drawing/2015/9/8/chartex" xmlns:mc="http://schemas.openxmlformats.org/markup-compatibility/2006" xmlns:o="urn:schemas-microsoft-com:office:office" xmlns:r="http://schemas.openxmlformats.org/officeDocument/2006/relationships" xmlns:m="http://schemas.openxmlformats.org/officeDocument/2006/math" xmlns:v="urn:schemas-microsoft-com:vml" xmlns:wp14="http://schemas.microsoft.com/office/word/2010/wordprocessingDrawing" xmlns:wp="http://schemas.openxmlformats.org/drawingml/2006/wordprocessingDrawing" xmlns:w10="urn:schemas-microsoft-com:office:word" xmlns:w="http://schemas.openxmlformats.org/wordprocessingml/2006/main" xmlns:w14="http://schemas.microsoft.com/office/word/2010/wordml" xmlns:w15="http://schemas.microsoft.com/office/word/2012/wordml" xmlns:w16se="http://schemas.microsoft.com/office/word/2015/wordml/symex" xmlns:wpg="http://schemas.microsoft.com/office/word/2010/wordprocessingGroup" xmlns:wpi="http://schemas.microsoft.com/office/word/2010/wordprocessingInk" xmlns:wne="http://schemas.microsoft.com/office/word/2006/wordml" xmlns:wps="http://schemas.microsoft.com/office/word/2010/wordprocessingShape" mc:Ignorable="w14 w15 w16se wp14">
   <w:abstractNum w:abstractNumId="0" w15:restartNumberingAfterBreak="0">
     <w:nsid w:val="04513BE7"/>
     <w:multiLevelType w:val="hybridMultilevel"/>
@@ -2870,7 +2666,7 @@
 </file>
 
 <file path=word/styles.xml><?xml version="1.0" encoding="utf-8"?>
-<w:styles xmlns:mc="http://schemas.openxmlformats.org/markup-compatibility/2006" xmlns:r="http://schemas.openxmlformats.org/officeDocument/2006/relationships" xmlns:w="http://schemas.openxmlformats.org/wordprocessingml/2006/main" xmlns:w14="http://schemas.microsoft.com/office/word/2010/wordml" xmlns:w15="http://schemas.microsoft.com/office/word/2012/wordml" mc:Ignorable="w14 w15">
+<w:styles xmlns:mc="http://schemas.openxmlformats.org/markup-compatibility/2006" xmlns:r="http://schemas.openxmlformats.org/officeDocument/2006/relationships" xmlns:w="http://schemas.openxmlformats.org/wordprocessingml/2006/main" xmlns:w14="http://schemas.microsoft.com/office/word/2010/wordml" xmlns:w15="http://schemas.microsoft.com/office/word/2012/wordml" xmlns:w16se="http://schemas.microsoft.com/office/word/2015/wordml/symex" mc:Ignorable="w14 w15 w16se">
   <w:docDefaults>
     <w:rPrDefault>
       <w:rPr>

</xml_diff>

<commit_message>
Finished the Use Case Tests from UC01 and UC03.
</commit_message>
<xml_diff>
--- a/Use Case Tests UC01 + UC03.docx
+++ b/Use Case Tests UC01 + UC03.docx
@@ -1,6 +1,6 @@
 
 <file path=word/document.xml><?xml version="1.0" encoding="utf-8"?>
-<w:document xmlns:wpc="http://schemas.microsoft.com/office/word/2010/wordprocessingCanvas" xmlns:cx="http://schemas.microsoft.com/office/drawing/2014/chartex" xmlns:cx1="http://schemas.microsoft.com/office/drawing/2015/9/8/chartex" xmlns:mc="http://schemas.openxmlformats.org/markup-compatibility/2006" xmlns:o="urn:schemas-microsoft-com:office:office" xmlns:r="http://schemas.openxmlformats.org/officeDocument/2006/relationships" xmlns:m="http://schemas.openxmlformats.org/officeDocument/2006/math" xmlns:v="urn:schemas-microsoft-com:vml" xmlns:wp14="http://schemas.microsoft.com/office/word/2010/wordprocessingDrawing" xmlns:wp="http://schemas.openxmlformats.org/drawingml/2006/wordprocessingDrawing" xmlns:w10="urn:schemas-microsoft-com:office:word" xmlns:w="http://schemas.openxmlformats.org/wordprocessingml/2006/main" xmlns:w14="http://schemas.microsoft.com/office/word/2010/wordml" xmlns:w15="http://schemas.microsoft.com/office/word/2012/wordml" xmlns:w16se="http://schemas.microsoft.com/office/word/2015/wordml/symex" xmlns:wpg="http://schemas.microsoft.com/office/word/2010/wordprocessingGroup" xmlns:wpi="http://schemas.microsoft.com/office/word/2010/wordprocessingInk" xmlns:wne="http://schemas.microsoft.com/office/word/2006/wordml" xmlns:wps="http://schemas.microsoft.com/office/word/2010/wordprocessingShape" mc:Ignorable="w14 w15 w16se wp14">
+<w:document xmlns:wpc="http://schemas.microsoft.com/office/word/2010/wordprocessingCanvas" xmlns:mc="http://schemas.openxmlformats.org/markup-compatibility/2006" xmlns:o="urn:schemas-microsoft-com:office:office" xmlns:r="http://schemas.openxmlformats.org/officeDocument/2006/relationships" xmlns:m="http://schemas.openxmlformats.org/officeDocument/2006/math" xmlns:v="urn:schemas-microsoft-com:vml" xmlns:wp14="http://schemas.microsoft.com/office/word/2010/wordprocessingDrawing" xmlns:wp="http://schemas.openxmlformats.org/drawingml/2006/wordprocessingDrawing" xmlns:w10="urn:schemas-microsoft-com:office:word" xmlns:w="http://schemas.openxmlformats.org/wordprocessingml/2006/main" xmlns:w14="http://schemas.microsoft.com/office/word/2010/wordml" xmlns:w15="http://schemas.microsoft.com/office/word/2012/wordml" xmlns:wpg="http://schemas.microsoft.com/office/word/2010/wordprocessingGroup" xmlns:wpi="http://schemas.microsoft.com/office/word/2010/wordprocessingInk" xmlns:wne="http://schemas.microsoft.com/office/word/2006/wordml" xmlns:wps="http://schemas.microsoft.com/office/word/2010/wordprocessingShape" mc:Ignorable="w14 w15 wp14">
   <w:body>
     <w:tbl>
       <w:tblPr>
@@ -53,11 +53,9 @@
             <w:tcW w:w="2018" w:type="dxa"/>
           </w:tcPr>
           <w:p>
-            <w:proofErr w:type="spellStart"/>
             <w:r>
               <w:t>Identifier</w:t>
             </w:r>
-            <w:proofErr w:type="spellEnd"/>
           </w:p>
         </w:tc>
         <w:tc>
@@ -97,15 +95,7 @@
               <w:t>,</w:t>
             </w:r>
             <w:r>
-              <w:t xml:space="preserve"> </w:t>
-            </w:r>
-            <w:proofErr w:type="spellStart"/>
-            <w:r>
-              <w:t>op</w:t>
-            </w:r>
-            <w:proofErr w:type="spellEnd"/>
-            <w:r>
-              <w:t xml:space="preserve"> basis van een criterium</w:t>
+              <w:t xml:space="preserve"> op basis van een criterium</w:t>
             </w:r>
           </w:p>
         </w:tc>
@@ -169,13 +159,8 @@
             <w:tcW w:w="2018" w:type="dxa"/>
           </w:tcPr>
           <w:p>
-            <w:proofErr w:type="spellStart"/>
-            <w:r>
-              <w:t>Main</w:t>
-            </w:r>
-            <w:proofErr w:type="spellEnd"/>
-            <w:r>
-              <w:t xml:space="preserve"> flow</w:t>
+            <w:r>
+              <w:t>Main flow</w:t>
             </w:r>
           </w:p>
         </w:tc>
@@ -185,7 +170,7 @@
           </w:tcPr>
           <w:p>
             <w:pPr>
-              <w:pStyle w:val="Lijstalinea"/>
+              <w:pStyle w:val="ListParagraph"/>
               <w:numPr>
                 <w:ilvl w:val="0"/>
                 <w:numId w:val="4"/>
@@ -198,7 +183,7 @@
           </w:p>
           <w:p>
             <w:pPr>
-              <w:pStyle w:val="Lijstalinea"/>
+              <w:pStyle w:val="ListParagraph"/>
               <w:numPr>
                 <w:ilvl w:val="0"/>
                 <w:numId w:val="4"/>
@@ -211,7 +196,7 @@
           </w:p>
           <w:p>
             <w:pPr>
-              <w:pStyle w:val="Lijstalinea"/>
+              <w:pStyle w:val="ListParagraph"/>
               <w:numPr>
                 <w:ilvl w:val="0"/>
                 <w:numId w:val="4"/>
@@ -224,20 +209,15 @@
           </w:p>
           <w:p>
             <w:pPr>
-              <w:pStyle w:val="Lijstalinea"/>
+              <w:pStyle w:val="ListParagraph"/>
               <w:numPr>
                 <w:ilvl w:val="0"/>
                 <w:numId w:val="4"/>
               </w:numPr>
               <w:spacing w:after="0" w:line="240" w:lineRule="auto"/>
             </w:pPr>
-            <w:proofErr w:type="spellStart"/>
-            <w:r>
-              <w:t>Use</w:t>
-            </w:r>
-            <w:proofErr w:type="spellEnd"/>
-            <w:r>
-              <w:t xml:space="preserve"> case eindigt</w:t>
+            <w:r>
+              <w:t>Use case eindigt</w:t>
             </w:r>
           </w:p>
         </w:tc>
@@ -276,19 +256,9 @@
             <w:tcW w:w="2018" w:type="dxa"/>
           </w:tcPr>
           <w:p>
-            <w:proofErr w:type="spellStart"/>
-            <w:r>
-              <w:t>Alternative</w:t>
-            </w:r>
-            <w:proofErr w:type="spellEnd"/>
-            <w:r>
-              <w:t xml:space="preserve"> </w:t>
-            </w:r>
-            <w:proofErr w:type="spellStart"/>
-            <w:r>
-              <w:t>flows</w:t>
-            </w:r>
-            <w:proofErr w:type="spellEnd"/>
+            <w:r>
+              <w:t>Alternative flows</w:t>
+            </w:r>
           </w:p>
         </w:tc>
         <w:tc>
@@ -771,7 +741,7 @@
                 <w:sz w:val="20"/>
                 <w:szCs w:val="20"/>
               </w:rPr>
-              <w:t> </w:t>
+              <w:t>Systeem geeft bepaalde overzichtscriterium weer.</w:t>
             </w:r>
           </w:p>
         </w:tc>
@@ -796,18 +766,52 @@
           <w:p>
             <w:pPr>
               <w:rPr>
-                <w:rFonts w:ascii="Arial" w:eastAsia="Arial Unicode MS" w:hAnsi="Arial" w:cs="Arial"/>
-                <w:sz w:val="20"/>
-                <w:szCs w:val="20"/>
-              </w:rPr>
-            </w:pPr>
-            <w:r>
-              <w:rPr>
-                <w:rFonts w:ascii="Arial" w:hAnsi="Arial" w:cs="Arial"/>
-                <w:sz w:val="20"/>
-                <w:szCs w:val="20"/>
-              </w:rPr>
-              <w:t> </w:t>
+                <w:rFonts w:ascii="Arial" w:hAnsi="Arial" w:cs="Arial"/>
+                <w:sz w:val="20"/>
+                <w:szCs w:val="20"/>
+              </w:rPr>
+            </w:pPr>
+            <w:r>
+              <w:rPr>
+                <w:rFonts w:ascii="Arial" w:hAnsi="Arial" w:cs="Arial"/>
+                <w:sz w:val="20"/>
+                <w:szCs w:val="20"/>
+              </w:rPr>
+              <w:t xml:space="preserve">De opties van de verschillende </w:t>
+            </w:r>
+          </w:p>
+          <w:p>
+            <w:pPr>
+              <w:rPr>
+                <w:rFonts w:ascii="Arial" w:hAnsi="Arial" w:cs="Arial"/>
+                <w:sz w:val="20"/>
+                <w:szCs w:val="20"/>
+              </w:rPr>
+            </w:pPr>
+            <w:r>
+              <w:rPr>
+                <w:rFonts w:ascii="Arial" w:hAnsi="Arial" w:cs="Arial"/>
+                <w:sz w:val="20"/>
+                <w:szCs w:val="20"/>
+              </w:rPr>
+              <w:t xml:space="preserve">criteria worden weergegeven </w:t>
+            </w:r>
+          </w:p>
+          <w:p>
+            <w:pPr>
+              <w:rPr>
+                <w:rFonts w:ascii="Arial" w:hAnsi="Arial" w:cs="Arial"/>
+                <w:sz w:val="20"/>
+                <w:szCs w:val="20"/>
+              </w:rPr>
+            </w:pPr>
+            <w:r>
+              <w:rPr>
+                <w:rFonts w:ascii="Arial" w:hAnsi="Arial" w:cs="Arial"/>
+                <w:sz w:val="20"/>
+                <w:szCs w:val="20"/>
+              </w:rPr>
+              <w:t>met verschillende knoppen.</w:t>
             </w:r>
           </w:p>
         </w:tc>
@@ -952,7 +956,23 @@
                 <w:sz w:val="20"/>
                 <w:szCs w:val="20"/>
               </w:rPr>
-              <w:t> </w:t>
+              <w:t xml:space="preserve">Systeem geeft de resultaten weer </w:t>
+            </w:r>
+            <w:r>
+              <w:rPr>
+                <w:rFonts w:ascii="Arial" w:eastAsia="Arial Unicode MS" w:hAnsi="Arial" w:cs="Arial"/>
+                <w:sz w:val="20"/>
+                <w:szCs w:val="20"/>
+              </w:rPr>
+              <w:t>volgens overzichtscriterium</w:t>
+            </w:r>
+            <w:r>
+              <w:rPr>
+                <w:rFonts w:ascii="Arial" w:eastAsia="Arial Unicode MS" w:hAnsi="Arial" w:cs="Arial"/>
+                <w:sz w:val="20"/>
+                <w:szCs w:val="20"/>
+              </w:rPr>
+              <w:t xml:space="preserve"> in een tabel.</w:t>
             </w:r>
           </w:p>
         </w:tc>
@@ -982,14 +1002,6 @@
                 <w:szCs w:val="20"/>
               </w:rPr>
             </w:pPr>
-            <w:r>
-              <w:rPr>
-                <w:rFonts w:ascii="Arial" w:hAnsi="Arial" w:cs="Arial"/>
-                <w:sz w:val="20"/>
-                <w:szCs w:val="20"/>
-              </w:rPr>
-              <w:t> </w:t>
-            </w:r>
           </w:p>
         </w:tc>
       </w:tr>
@@ -1016,7 +1028,7 @@
     </w:p>
     <w:tbl>
       <w:tblPr>
-        <w:tblStyle w:val="Tabelraster"/>
+        <w:tblStyle w:val="TableGrid"/>
         <w:tblW w:w="0" w:type="auto"/>
         <w:tblLook w:val="04A0" w:firstRow="1" w:lastRow="0" w:firstColumn="1" w:lastColumn="0" w:noHBand="0" w:noVBand="1"/>
       </w:tblPr>
@@ -1047,8 +1059,6 @@
             <w:r>
               <w:t>en</w:t>
             </w:r>
-            <w:bookmarkStart w:id="0" w:name="_GoBack"/>
-            <w:bookmarkEnd w:id="0"/>
           </w:p>
         </w:tc>
       </w:tr>
@@ -1058,11 +1068,9 @@
             <w:tcW w:w="1696" w:type="dxa"/>
           </w:tcPr>
           <w:p>
-            <w:proofErr w:type="spellStart"/>
             <w:r>
               <w:t>Identifier</w:t>
             </w:r>
-            <w:proofErr w:type="spellEnd"/>
           </w:p>
         </w:tc>
         <w:tc>
@@ -1148,13 +1156,8 @@
             <w:tcW w:w="1696" w:type="dxa"/>
           </w:tcPr>
           <w:p>
-            <w:proofErr w:type="spellStart"/>
-            <w:r>
-              <w:t>Main</w:t>
-            </w:r>
-            <w:proofErr w:type="spellEnd"/>
-            <w:r>
-              <w:t xml:space="preserve"> flow</w:t>
+            <w:r>
+              <w:t>Main flow</w:t>
             </w:r>
           </w:p>
         </w:tc>
@@ -1164,7 +1167,7 @@
           </w:tcPr>
           <w:p>
             <w:pPr>
-              <w:pStyle w:val="Lijstalinea"/>
+              <w:pStyle w:val="ListParagraph"/>
               <w:numPr>
                 <w:ilvl w:val="0"/>
                 <w:numId w:val="5"/>
@@ -1177,7 +1180,7 @@
           </w:p>
           <w:p>
             <w:pPr>
-              <w:pStyle w:val="Lijstalinea"/>
+              <w:pStyle w:val="ListParagraph"/>
               <w:numPr>
                 <w:ilvl w:val="0"/>
                 <w:numId w:val="5"/>
@@ -1190,7 +1193,7 @@
           </w:p>
           <w:p>
             <w:pPr>
-              <w:pStyle w:val="Lijstalinea"/>
+              <w:pStyle w:val="ListParagraph"/>
               <w:numPr>
                 <w:ilvl w:val="0"/>
                 <w:numId w:val="5"/>
@@ -1203,7 +1206,7 @@
           </w:p>
           <w:p>
             <w:pPr>
-              <w:pStyle w:val="Lijstalinea"/>
+              <w:pStyle w:val="ListParagraph"/>
               <w:numPr>
                 <w:ilvl w:val="0"/>
                 <w:numId w:val="5"/>
@@ -1216,20 +1219,15 @@
           </w:p>
           <w:p>
             <w:pPr>
-              <w:pStyle w:val="Lijstalinea"/>
+              <w:pStyle w:val="ListParagraph"/>
               <w:numPr>
                 <w:ilvl w:val="0"/>
                 <w:numId w:val="5"/>
               </w:numPr>
               <w:spacing w:after="0" w:line="240" w:lineRule="auto"/>
             </w:pPr>
-            <w:proofErr w:type="spellStart"/>
-            <w:r>
-              <w:t>Use</w:t>
-            </w:r>
-            <w:proofErr w:type="spellEnd"/>
-            <w:r>
-              <w:t xml:space="preserve"> case eindigt.</w:t>
+            <w:r>
+              <w:t>Use case eindigt.</w:t>
             </w:r>
           </w:p>
         </w:tc>
@@ -1262,19 +1260,9 @@
             <w:tcW w:w="1696" w:type="dxa"/>
           </w:tcPr>
           <w:p>
-            <w:proofErr w:type="spellStart"/>
-            <w:r>
-              <w:t>Alternative</w:t>
-            </w:r>
-            <w:proofErr w:type="spellEnd"/>
-            <w:r>
-              <w:t xml:space="preserve"> </w:t>
-            </w:r>
-            <w:proofErr w:type="spellStart"/>
-            <w:r>
-              <w:t>flows</w:t>
-            </w:r>
-            <w:proofErr w:type="spellEnd"/>
+            <w:r>
+              <w:t>Alternative flows</w:t>
+            </w:r>
           </w:p>
         </w:tc>
         <w:tc>
@@ -1308,9 +1296,9 @@
       <w:tblGrid>
         <w:gridCol w:w="2360"/>
         <w:gridCol w:w="2440"/>
-        <w:gridCol w:w="3120"/>
-        <w:gridCol w:w="2780"/>
-        <w:gridCol w:w="2920"/>
+        <w:gridCol w:w="2852"/>
+        <w:gridCol w:w="2503"/>
+        <w:gridCol w:w="3466"/>
       </w:tblGrid>
       <w:tr>
         <w:trPr>
@@ -1389,7 +1377,6 @@
                 <w:szCs w:val="20"/>
               </w:rPr>
             </w:pPr>
-            <w:proofErr w:type="spellStart"/>
             <w:r>
               <w:rPr>
                 <w:rFonts w:ascii="Arial" w:hAnsi="Arial" w:cs="Arial"/>
@@ -1398,18 +1385,7 @@
                 <w:sz w:val="20"/>
                 <w:szCs w:val="20"/>
               </w:rPr>
-              <w:t>Main</w:t>
-            </w:r>
-            <w:proofErr w:type="spellEnd"/>
-            <w:r>
-              <w:rPr>
-                <w:rFonts w:ascii="Arial" w:hAnsi="Arial" w:cs="Arial"/>
-                <w:b/>
-                <w:bCs/>
-                <w:sz w:val="20"/>
-                <w:szCs w:val="20"/>
-              </w:rPr>
-              <w:t xml:space="preserve"> flow / actie</w:t>
+              <w:t>Main flow / actie</w:t>
             </w:r>
           </w:p>
         </w:tc>
@@ -1710,7 +1686,7 @@
                 <w:sz w:val="20"/>
                 <w:szCs w:val="20"/>
               </w:rPr>
-              <w:t> </w:t>
+              <w:t>Systeem geeft velden waarin zoekcriteria ingevoerd kan worden.</w:t>
             </w:r>
           </w:p>
         </w:tc>
@@ -1735,19 +1711,45 @@
           <w:p>
             <w:pPr>
               <w:rPr>
+                <w:rFonts w:ascii="Arial" w:hAnsi="Arial" w:cs="Arial"/>
+                <w:sz w:val="20"/>
+                <w:szCs w:val="20"/>
+              </w:rPr>
+            </w:pPr>
+            <w:r>
+              <w:rPr>
+                <w:rFonts w:ascii="Arial" w:hAnsi="Arial" w:cs="Arial"/>
+                <w:sz w:val="20"/>
+                <w:szCs w:val="20"/>
+              </w:rPr>
+              <w:t xml:space="preserve">Er zijn veel verschillende zoekopties </w:t>
+            </w:r>
+          </w:p>
+          <w:p>
+            <w:pPr>
+              <w:rPr>
+                <w:rFonts w:ascii="Arial" w:hAnsi="Arial" w:cs="Arial"/>
+                <w:sz w:val="20"/>
+                <w:szCs w:val="20"/>
+              </w:rPr>
+            </w:pPr>
+            <w:r>
+              <w:rPr>
+                <w:rFonts w:ascii="Arial" w:hAnsi="Arial" w:cs="Arial"/>
+                <w:sz w:val="20"/>
+                <w:szCs w:val="20"/>
+              </w:rPr>
+              <w:t>waarbij de gebruiker kan gaan zoeken.</w:t>
+            </w:r>
+          </w:p>
+          <w:p>
+            <w:pPr>
+              <w:rPr>
                 <w:rFonts w:ascii="Arial" w:eastAsia="Arial Unicode MS" w:hAnsi="Arial" w:cs="Arial"/>
                 <w:sz w:val="20"/>
                 <w:szCs w:val="20"/>
               </w:rPr>
             </w:pPr>
-            <w:r>
-              <w:rPr>
-                <w:rFonts w:ascii="Arial" w:hAnsi="Arial" w:cs="Arial"/>
-                <w:sz w:val="20"/>
-                <w:szCs w:val="20"/>
-              </w:rPr>
-              <w:t> </w:t>
-            </w:r>
           </w:p>
         </w:tc>
       </w:tr>
@@ -2050,6 +2052,14 @@
                 <w:szCs w:val="20"/>
               </w:rPr>
             </w:pPr>
+            <w:r>
+              <w:rPr>
+                <w:rFonts w:ascii="Arial" w:hAnsi="Arial" w:cs="Arial"/>
+                <w:sz w:val="20"/>
+                <w:szCs w:val="20"/>
+              </w:rPr>
+              <w:t>Systeem geeft resultaten weer volgens zoekcriterium in een tabel.</w:t>
+            </w:r>
           </w:p>
         </w:tc>
         <w:tc>
@@ -2078,6 +2088,8 @@
                 <w:szCs w:val="20"/>
               </w:rPr>
             </w:pPr>
+            <w:bookmarkStart w:id="0" w:name="_GoBack"/>
+            <w:bookmarkEnd w:id="0"/>
           </w:p>
         </w:tc>
       </w:tr>
@@ -2100,8 +2112,8 @@
 </file>
 
 <file path=word/numbering.xml><?xml version="1.0" encoding="utf-8"?>
-<w:numbering xmlns:wpc="http://schemas.microsoft.com/office/word/2010/wordprocessingCanvas" xmlns:cx="http://schemas.microsoft.com/office/drawing/2014/chartex" xmlns:cx1="http://schemas.microsoft.com/office/drawing/2015/9/8/chartex" xmlns:mc="http://schemas.openxmlformats.org/markup-compatibility/2006" xmlns:o="urn:schemas-microsoft-com:office:office" xmlns:r="http://schemas.openxmlformats.org/officeDocument/2006/relationships" xmlns:m="http://schemas.openxmlformats.org/officeDocument/2006/math" xmlns:v="urn:schemas-microsoft-com:vml" xmlns:wp14="http://schemas.microsoft.com/office/word/2010/wordprocessingDrawing" xmlns:wp="http://schemas.openxmlformats.org/drawingml/2006/wordprocessingDrawing" xmlns:w10="urn:schemas-microsoft-com:office:word" xmlns:w="http://schemas.openxmlformats.org/wordprocessingml/2006/main" xmlns:w14="http://schemas.microsoft.com/office/word/2010/wordml" xmlns:w15="http://schemas.microsoft.com/office/word/2012/wordml" xmlns:w16se="http://schemas.microsoft.com/office/word/2015/wordml/symex" xmlns:wpg="http://schemas.microsoft.com/office/word/2010/wordprocessingGroup" xmlns:wpi="http://schemas.microsoft.com/office/word/2010/wordprocessingInk" xmlns:wne="http://schemas.microsoft.com/office/word/2006/wordml" xmlns:wps="http://schemas.microsoft.com/office/word/2010/wordprocessingShape" mc:Ignorable="w14 w15 w16se wp14">
-  <w:abstractNum w:abstractNumId="0" w15:restartNumberingAfterBreak="0">
+<w:numbering xmlns:wpc="http://schemas.microsoft.com/office/word/2010/wordprocessingCanvas" xmlns:mc="http://schemas.openxmlformats.org/markup-compatibility/2006" xmlns:o="urn:schemas-microsoft-com:office:office" xmlns:r="http://schemas.openxmlformats.org/officeDocument/2006/relationships" xmlns:m="http://schemas.openxmlformats.org/officeDocument/2006/math" xmlns:v="urn:schemas-microsoft-com:vml" xmlns:wp14="http://schemas.microsoft.com/office/word/2010/wordprocessingDrawing" xmlns:wp="http://schemas.openxmlformats.org/drawingml/2006/wordprocessingDrawing" xmlns:w10="urn:schemas-microsoft-com:office:word" xmlns:w="http://schemas.openxmlformats.org/wordprocessingml/2006/main" xmlns:w14="http://schemas.microsoft.com/office/word/2010/wordml" xmlns:w15="http://schemas.microsoft.com/office/word/2012/wordml" xmlns:wpg="http://schemas.microsoft.com/office/word/2010/wordprocessingGroup" xmlns:wpi="http://schemas.microsoft.com/office/word/2010/wordprocessingInk" xmlns:wne="http://schemas.microsoft.com/office/word/2006/wordml" xmlns:wps="http://schemas.microsoft.com/office/word/2010/wordprocessingShape" mc:Ignorable="w14 w15 wp14">
+  <w:abstractNum w:abstractNumId="0">
     <w:nsid w:val="04513BE7"/>
     <w:multiLevelType w:val="hybridMultilevel"/>
     <w:tmpl w:val="F76689B2"/>
@@ -2240,7 +2252,7 @@
       </w:rPr>
     </w:lvl>
   </w:abstractNum>
-  <w:abstractNum w:abstractNumId="1" w15:restartNumberingAfterBreak="0">
+  <w:abstractNum w:abstractNumId="1">
     <w:nsid w:val="45516954"/>
     <w:multiLevelType w:val="hybridMultilevel"/>
     <w:tmpl w:val="12C0CFC2"/>
@@ -2329,7 +2341,7 @@
       </w:pPr>
     </w:lvl>
   </w:abstractNum>
-  <w:abstractNum w:abstractNumId="2" w15:restartNumberingAfterBreak="0">
+  <w:abstractNum w:abstractNumId="2">
     <w:nsid w:val="54B8534E"/>
     <w:multiLevelType w:val="hybridMultilevel"/>
     <w:tmpl w:val="67B8822E"/>
@@ -2418,7 +2430,7 @@
       </w:pPr>
     </w:lvl>
   </w:abstractNum>
-  <w:abstractNum w:abstractNumId="3" w15:restartNumberingAfterBreak="0">
+  <w:abstractNum w:abstractNumId="3">
     <w:nsid w:val="722963A0"/>
     <w:multiLevelType w:val="hybridMultilevel"/>
     <w:tmpl w:val="5F26BF34"/>
@@ -2531,7 +2543,7 @@
       </w:pPr>
     </w:lvl>
   </w:abstractNum>
-  <w:abstractNum w:abstractNumId="4" w15:restartNumberingAfterBreak="0">
+  <w:abstractNum w:abstractNumId="4">
     <w:nsid w:val="75005E8D"/>
     <w:multiLevelType w:val="hybridMultilevel"/>
     <w:tmpl w:val="12F49AAE"/>
@@ -2666,7 +2678,7 @@
 </file>
 
 <file path=word/styles.xml><?xml version="1.0" encoding="utf-8"?>
-<w:styles xmlns:mc="http://schemas.openxmlformats.org/markup-compatibility/2006" xmlns:r="http://schemas.openxmlformats.org/officeDocument/2006/relationships" xmlns:w="http://schemas.openxmlformats.org/wordprocessingml/2006/main" xmlns:w14="http://schemas.microsoft.com/office/word/2010/wordml" xmlns:w15="http://schemas.microsoft.com/office/word/2012/wordml" xmlns:w16se="http://schemas.microsoft.com/office/word/2015/wordml/symex" mc:Ignorable="w14 w15 w16se">
+<w:styles xmlns:mc="http://schemas.openxmlformats.org/markup-compatibility/2006" xmlns:r="http://schemas.openxmlformats.org/officeDocument/2006/relationships" xmlns:w="http://schemas.openxmlformats.org/wordprocessingml/2006/main" xmlns:w14="http://schemas.microsoft.com/office/word/2010/wordml" xmlns:w15="http://schemas.microsoft.com/office/word/2012/wordml" mc:Ignorable="w14 w15">
   <w:docDefaults>
     <w:rPrDefault>
       <w:rPr>
@@ -3049,7 +3061,7 @@
     <w:lsdException w:name="List Table 6 Colorful Accent 6" w:uiPriority="51"/>
     <w:lsdException w:name="List Table 7 Colorful Accent 6" w:uiPriority="52"/>
   </w:latentStyles>
-  <w:style w:type="paragraph" w:default="1" w:styleId="Standaard">
+  <w:style w:type="paragraph" w:default="1" w:styleId="Normal">
     <w:name w:val="Normal"/>
     <w:qFormat/>
     <w:rsid w:val="002A0E7E"/>
@@ -3059,13 +3071,13 @@
       <w:lang w:val="nl-NL" w:eastAsia="nl-NL"/>
     </w:rPr>
   </w:style>
-  <w:style w:type="character" w:default="1" w:styleId="Standaardalinea-lettertype">
+  <w:style w:type="character" w:default="1" w:styleId="DefaultParagraphFont">
     <w:name w:val="Default Paragraph Font"/>
     <w:uiPriority w:val="1"/>
     <w:semiHidden/>
     <w:unhideWhenUsed/>
   </w:style>
-  <w:style w:type="table" w:default="1" w:styleId="Standaardtabel">
+  <w:style w:type="table" w:default="1" w:styleId="TableNormal">
     <w:name w:val="Normal Table"/>
     <w:uiPriority w:val="99"/>
     <w:semiHidden/>
@@ -3080,15 +3092,15 @@
       </w:tblCellMar>
     </w:tblPr>
   </w:style>
-  <w:style w:type="numbering" w:default="1" w:styleId="Geenlijst">
+  <w:style w:type="numbering" w:default="1" w:styleId="NoList">
     <w:name w:val="No List"/>
     <w:uiPriority w:val="99"/>
     <w:semiHidden/>
     <w:unhideWhenUsed/>
   </w:style>
-  <w:style w:type="paragraph" w:styleId="Plattetekstinspringen">
+  <w:style w:type="paragraph" w:styleId="BodyTextIndent">
     <w:name w:val="Body Text Indent"/>
-    <w:basedOn w:val="Standaard"/>
+    <w:basedOn w:val="Normal"/>
     <w:rsid w:val="002A0E7E"/>
     <w:pPr>
       <w:ind w:left="60"/>
@@ -3097,9 +3109,9 @@
       <w:rFonts w:ascii="Arial" w:hAnsi="Arial" w:cs="Arial"/>
     </w:rPr>
   </w:style>
-  <w:style w:type="paragraph" w:styleId="Lijstalinea">
+  <w:style w:type="paragraph" w:styleId="ListParagraph">
     <w:name w:val="List Paragraph"/>
-    <w:basedOn w:val="Standaard"/>
+    <w:basedOn w:val="Normal"/>
     <w:uiPriority w:val="34"/>
     <w:qFormat/>
     <w:rsid w:val="009B3D7D"/>
@@ -3115,9 +3127,9 @@
       <w:lang w:eastAsia="en-US"/>
     </w:rPr>
   </w:style>
-  <w:style w:type="table" w:styleId="Tabelraster">
+  <w:style w:type="table" w:styleId="TableGrid">
     <w:name w:val="Table Grid"/>
-    <w:basedOn w:val="Standaardtabel"/>
+    <w:basedOn w:val="TableNormal"/>
     <w:uiPriority w:val="39"/>
     <w:rsid w:val="00963A66"/>
     <w:rPr>
@@ -3127,6 +3139,7 @@
       <w:lang w:val="en-GB"/>
     </w:rPr>
     <w:tblPr>
+      <w:tblInd w:w="0" w:type="dxa"/>
       <w:tblBorders>
         <w:top w:val="single" w:sz="4" w:space="0" w:color="auto"/>
         <w:left w:val="single" w:sz="4" w:space="0" w:color="auto"/>
@@ -3135,6 +3148,12 @@
         <w:insideH w:val="single" w:sz="4" w:space="0" w:color="auto"/>
         <w:insideV w:val="single" w:sz="4" w:space="0" w:color="auto"/>
       </w:tblBorders>
+      <w:tblCellMar>
+        <w:top w:w="0" w:type="dxa"/>
+        <w:left w:w="108" w:type="dxa"/>
+        <w:bottom w:w="0" w:type="dxa"/>
+        <w:right w:w="108" w:type="dxa"/>
+      </w:tblCellMar>
     </w:tblPr>
   </w:style>
 </w:styles>

</xml_diff>